<commit_message>
Revised version of NJP.
</commit_message>
<xml_diff>
--- a/paper/submit/Reply.docx
+++ b/paper/submit/Reply.docx
@@ -724,7 +724,32 @@
         <w:rPr>
           <w:sz w:val="24"/>
         </w:rPr>
-        <w:t xml:space="preserve"> After a careful investigation of the available literature, we have </w:t>
+        <w:t xml:space="preserve"> </w:t>
+      </w:r>
+      <w:r>
+        <w:rPr>
+          <w:rFonts w:hint="eastAsia"/>
+          <w:sz w:val="24"/>
+        </w:rPr>
+        <w:t>Fo</w:t>
+      </w:r>
+      <w:r>
+        <w:rPr>
+          <w:sz w:val="24"/>
+        </w:rPr>
+        <w:t>llowing the suggestions</w:t>
+      </w:r>
+      <w:r>
+        <w:rPr>
+          <w:sz w:val="24"/>
+        </w:rPr>
+        <w:t xml:space="preserve">, we have </w:t>
+      </w:r>
+      <w:r>
+        <w:rPr>
+          <w:sz w:val="24"/>
+        </w:rPr>
+        <w:t xml:space="preserve">added several new references and </w:t>
       </w:r>
       <w:r>
         <w:rPr>
@@ -736,7 +761,19 @@
         <w:rPr>
           <w:sz w:val="24"/>
         </w:rPr>
-        <w:t>d our references in our revised manuscript.</w:t>
+        <w:t>d our refe</w:t>
+      </w:r>
+      <w:r>
+        <w:rPr>
+          <w:sz w:val="24"/>
+        </w:rPr>
+        <w:t>rences</w:t>
+      </w:r>
+      <w:r>
+        <w:rPr>
+          <w:sz w:val="24"/>
+        </w:rPr>
+        <w:t>.</w:t>
       </w:r>
     </w:p>
     <w:p>
@@ -1227,25 +1264,13 @@
         <w:rPr>
           <w:sz w:val="24"/>
         </w:rPr>
-        <w:t>We thank the referee for pointing out</w:t>
-      </w:r>
-      <w:r>
-        <w:rPr>
-          <w:sz w:val="24"/>
-        </w:rPr>
-        <w:t xml:space="preserve"> the </w:t>
-      </w:r>
-      <w:r>
-        <w:rPr>
-          <w:sz w:val="24"/>
-        </w:rPr>
-        <w:t>fault</w:t>
-      </w:r>
-      <w:r>
-        <w:rPr>
-          <w:sz w:val="24"/>
-        </w:rPr>
-        <w:t xml:space="preserve"> of the choice with a symmetric six-site cluster</w:t>
+        <w:t>We thank the referee for</w:t>
+      </w:r>
+      <w:r>
+        <w:rPr>
+          <w:sz w:val="24"/>
+        </w:rPr>
+        <w:t xml:space="preserve"> emphasizing this problem</w:t>
       </w:r>
       <w:r>
         <w:rPr>
@@ -1257,7 +1282,25 @@
         <w:rPr>
           <w:sz w:val="24"/>
         </w:rPr>
-        <w:t xml:space="preserve"> In fact, we were aware of this before the writing of this paper and one of the authors even </w:t>
+        <w:t xml:space="preserve"> In fact, we were aware of this before the writing of this paper and one of the authors</w:t>
+      </w:r>
+      <w:r>
+        <w:rPr>
+          <w:sz w:val="24"/>
+        </w:rPr>
+        <w:t xml:space="preserve"> (JXL</w:t>
+      </w:r>
+      <w:r>
+        <w:rPr>
+          <w:sz w:val="24"/>
+        </w:rPr>
+        <w:t>)</w:t>
+      </w:r>
+      <w:r>
+        <w:rPr>
+          <w:sz w:val="24"/>
+        </w:rPr>
+        <w:t xml:space="preserve"> even </w:t>
       </w:r>
       <w:r>
         <w:rPr>
@@ -1401,9 +1444,22 @@
       </w:r>
       <w:r>
         <w:rPr>
-          <w:sz w:val="24"/>
-        </w:rPr>
-        <w:t>may not</w:t>
+          <w:rFonts w:hint="eastAsia"/>
+          <w:sz w:val="24"/>
+        </w:rPr>
+        <w:t>might</w:t>
+      </w:r>
+      <w:r>
+        <w:rPr>
+          <w:sz w:val="24"/>
+        </w:rPr>
+        <w:t xml:space="preserve"> </w:t>
+      </w:r>
+      <w:r>
+        <w:rPr>
+          <w:sz w:val="24"/>
+        </w:rPr>
+        <w:t>not</w:t>
       </w:r>
       <w:r>
         <w:rPr>
@@ -1464,7 +1520,26 @@
         <w:rPr>
           <w:sz w:val="24"/>
         </w:rPr>
-        <w:t>In view of the effective spin model incorporated with finite-U effects</w:t>
+        <w:t>In view of the effective spi</w:t>
+      </w:r>
+      <w:r>
+        <w:rPr>
+          <w:sz w:val="24"/>
+        </w:rPr>
+        <w:t xml:space="preserve">n model obtained </w:t>
+      </w:r>
+      <w:r>
+        <w:rPr>
+          <w:rFonts w:hint="eastAsia"/>
+          <w:sz w:val="24"/>
+        </w:rPr>
+        <w:t>in</w:t>
+      </w:r>
+      <w:r>
+        <w:rPr>
+          <w:sz w:val="24"/>
+        </w:rPr>
+        <w:t xml:space="preserve"> the large-U expansion</w:t>
       </w:r>
       <w:r>
         <w:rPr>
@@ -1476,7 +1551,13 @@
         <w:rPr>
           <w:sz w:val="24"/>
         </w:rPr>
-        <w:t xml:space="preserve">spin liquid phases [See </w:t>
+        <w:t xml:space="preserve">nonmagnetic </w:t>
+      </w:r>
+      <w:r>
+        <w:rPr>
+          <w:sz w:val="24"/>
+        </w:rPr>
+        <w:t xml:space="preserve">phases [See </w:t>
       </w:r>
       <w:r>
         <w:rPr>
@@ -1708,103 +1789,7 @@
         <w:rPr>
           <w:sz w:val="24"/>
         </w:rPr>
-        <w:t xml:space="preserve">In fact, as is explained in the last </w:t>
-      </w:r>
-      <w:r>
-        <w:rPr>
-          <w:sz w:val="24"/>
-        </w:rPr>
-        <w:t>section</w:t>
-      </w:r>
-      <w:r>
-        <w:rPr>
-          <w:sz w:val="24"/>
-        </w:rPr>
-        <w:t xml:space="preserve"> in our revised manuscript, whether the NMI phases exists is irrelevant to the issue we stress </w:t>
-      </w:r>
-      <w:r>
-        <w:rPr>
-          <w:sz w:val="24"/>
-        </w:rPr>
-        <w:t>here</w:t>
-      </w:r>
-      <w:r>
-        <w:rPr>
-          <w:sz w:val="24"/>
-        </w:rPr>
-        <w:t xml:space="preserve"> because the same fault leading to the false interacting Chern number doesn’t affect the calculation of the quantities (i.e. the single particle gap and the antiferromagnetic moment) used to identify the NMI </w:t>
-      </w:r>
-      <w:r>
-        <w:rPr>
-          <w:sz w:val="24"/>
-        </w:rPr>
-        <w:t xml:space="preserve">phase </w:t>
-      </w:r>
-      <w:r>
-        <w:rPr>
-          <w:sz w:val="24"/>
-        </w:rPr>
-        <w:t>at all!</w:t>
-      </w:r>
-      <w:r>
-        <w:rPr>
-          <w:sz w:val="24"/>
-        </w:rPr>
-        <w:t xml:space="preserve"> </w:t>
-      </w:r>
-      <w:r>
-        <w:rPr>
-          <w:sz w:val="24"/>
-        </w:rPr>
-        <w:t xml:space="preserve">Therefore, compared to the question about the existence of the NMI phase raised by the referee, what we want to stress is a different issue. And, as is stated both in the revised and the previous manuscript, the existence of intermediate phases </w:t>
-      </w:r>
-      <w:r>
-        <w:rPr>
-          <w:sz w:val="24"/>
-        </w:rPr>
-        <w:t>in the Haldane Hubbard model has still been highly debated. W</w:t>
-      </w:r>
-      <w:r>
-        <w:rPr>
-          <w:sz w:val="24"/>
-        </w:rPr>
-        <w:t xml:space="preserve">e have </w:t>
-      </w:r>
-      <w:r>
-        <w:rPr>
-          <w:sz w:val="24"/>
-        </w:rPr>
-        <w:t>no</w:t>
-      </w:r>
-      <w:r>
-        <w:rPr>
-          <w:sz w:val="24"/>
-        </w:rPr>
-        <w:t xml:space="preserve"> intention to settle down this difficult question </w:t>
-      </w:r>
-      <w:r>
-        <w:rPr>
-          <w:sz w:val="24"/>
-        </w:rPr>
-        <w:t>due to</w:t>
-      </w:r>
-      <w:r>
-        <w:rPr>
-          <w:sz w:val="24"/>
-        </w:rPr>
-        <w:t xml:space="preserve"> the limited power of CPT/VCA.</w:t>
-      </w:r>
-      <w:r>
-        <w:rPr>
-          <w:sz w:val="24"/>
-        </w:rPr>
-        <w:t xml:space="preserve"> </w:t>
-      </w:r>
-      <w:r>
-        <w:rPr>
-          <w:sz w:val="24"/>
-        </w:rPr>
-        <w:t xml:space="preserve">Considering </w:t>
+        <w:t xml:space="preserve">This is also the reason that we did not list those references related to the debate on the “spin liquid” phase </w:t>
       </w:r>
       <w:bookmarkStart w:id="0" w:name="_GoBack"/>
       <w:bookmarkEnd w:id="0"/>
@@ -1812,7 +1797,121 @@
         <w:rPr>
           <w:sz w:val="24"/>
         </w:rPr>
-        <w:t>that</w:t>
+        <w:t xml:space="preserve">in the simple honeycomb Hubbard model. </w:t>
+      </w:r>
+      <w:r>
+        <w:rPr>
+          <w:sz w:val="24"/>
+        </w:rPr>
+        <w:t xml:space="preserve">In fact, as is explained in the last </w:t>
+      </w:r>
+      <w:r>
+        <w:rPr>
+          <w:sz w:val="24"/>
+        </w:rPr>
+        <w:t>section</w:t>
+      </w:r>
+      <w:r>
+        <w:rPr>
+          <w:sz w:val="24"/>
+        </w:rPr>
+        <w:t xml:space="preserve"> in our revised manuscript, whether the NMI phases exists is irrelevant to the issue we stress </w:t>
+      </w:r>
+      <w:r>
+        <w:rPr>
+          <w:sz w:val="24"/>
+        </w:rPr>
+        <w:t>here</w:t>
+      </w:r>
+      <w:r>
+        <w:rPr>
+          <w:sz w:val="24"/>
+        </w:rPr>
+        <w:t xml:space="preserve"> because the same fault leading to the false interacting Chern number doesn’t affect the calculation of the quantities (i.e. the single particle gap and the antiferromagnetic moment) used to identify the NMI </w:t>
+      </w:r>
+      <w:r>
+        <w:rPr>
+          <w:sz w:val="24"/>
+        </w:rPr>
+        <w:t xml:space="preserve">phase </w:t>
+      </w:r>
+      <w:r>
+        <w:rPr>
+          <w:sz w:val="24"/>
+        </w:rPr>
+        <w:t>at all!</w:t>
+      </w:r>
+      <w:r>
+        <w:rPr>
+          <w:sz w:val="24"/>
+        </w:rPr>
+        <w:t xml:space="preserve"> </w:t>
+      </w:r>
+      <w:r>
+        <w:rPr>
+          <w:sz w:val="24"/>
+        </w:rPr>
+        <w:t>Therefore, compared to the question about the existence of the NMI phase rai</w:t>
+      </w:r>
+      <w:r>
+        <w:rPr>
+          <w:sz w:val="24"/>
+        </w:rPr>
+        <w:t>sed</w:t>
+      </w:r>
+      <w:r>
+        <w:rPr>
+          <w:sz w:val="24"/>
+        </w:rPr>
+        <w:t xml:space="preserve">, what we want to stress is a different issue. And, as is stated both in the revised and the previous manuscript, the existence of intermediate phases </w:t>
+      </w:r>
+      <w:r>
+        <w:rPr>
+          <w:sz w:val="24"/>
+        </w:rPr>
+        <w:t>in the Haldane Hubbard model has still been highly debated. W</w:t>
+      </w:r>
+      <w:r>
+        <w:rPr>
+          <w:sz w:val="24"/>
+        </w:rPr>
+        <w:t xml:space="preserve">e have </w:t>
+      </w:r>
+      <w:r>
+        <w:rPr>
+          <w:sz w:val="24"/>
+        </w:rPr>
+        <w:t>no</w:t>
+      </w:r>
+      <w:r>
+        <w:rPr>
+          <w:sz w:val="24"/>
+        </w:rPr>
+        <w:t xml:space="preserve"> intention to settle down this difficult question </w:t>
+      </w:r>
+      <w:r>
+        <w:rPr>
+          <w:sz w:val="24"/>
+        </w:rPr>
+        <w:t>due to</w:t>
+      </w:r>
+      <w:r>
+        <w:rPr>
+          <w:sz w:val="24"/>
+        </w:rPr>
+        <w:t xml:space="preserve"> the limited power of CPT/VCA.</w:t>
+      </w:r>
+      <w:r>
+        <w:rPr>
+          <w:sz w:val="24"/>
+        </w:rPr>
+        <w:t xml:space="preserve"> </w:t>
+      </w:r>
+      <w:r>
+        <w:rPr>
+          <w:sz w:val="24"/>
+        </w:rPr>
+        <w:t>Considering that</w:t>
       </w:r>
       <w:r>
         <w:rPr>
@@ -1843,19 +1942,13 @@
         <w:rPr>
           <w:sz w:val="24"/>
         </w:rPr>
-        <w:t xml:space="preserve">, such as </w:t>
-      </w:r>
-      <w:r>
-        <w:rPr>
-          <w:sz w:val="24"/>
-        </w:rPr>
-        <w:t>large-scale</w:t>
-      </w:r>
-      <w:r>
-        <w:rPr>
-          <w:sz w:val="24"/>
-        </w:rPr>
-        <w:t xml:space="preserve"> density matrix renormalization group simulations, which is apparently beyond the scope of this paper. </w:t>
+        <w:t xml:space="preserve">, </w:t>
+      </w:r>
+      <w:r>
+        <w:rPr>
+          <w:sz w:val="24"/>
+        </w:rPr>
+        <w:t xml:space="preserve">which is apparently beyond the scope of this paper. </w:t>
       </w:r>
       <w:r>
         <w:rPr>
@@ -2208,6 +2301,44 @@
     </w:sectPr>
   </w:body>
 </w:document>
+</file>
+
+<file path=word/endnotes.xml><?xml version="1.0" encoding="utf-8"?>
+<w:endnotes xmlns:wpc="http://schemas.microsoft.com/office/word/2010/wordprocessingCanvas" xmlns:cx="http://schemas.microsoft.com/office/drawing/2014/chartex" xmlns:cx1="http://schemas.microsoft.com/office/drawing/2015/9/8/chartex" xmlns:cx2="http://schemas.microsoft.com/office/drawing/2015/10/21/chartex" xmlns:cx3="http://schemas.microsoft.com/office/drawing/2016/5/9/chartex" xmlns:cx4="http://schemas.microsoft.com/office/drawing/2016/5/10/chartex" xmlns:cx5="http://schemas.microsoft.com/office/drawing/2016/5/11/chartex" xmlns:cx6="http://schemas.microsoft.com/office/drawing/2016/5/12/chartex" xmlns:cx7="http://schemas.microsoft.com/office/drawing/2016/5/13/chartex" xmlns:cx8="http://schemas.microsoft.com/office/drawing/2016/5/14/chartex" xmlns:mc="http://schemas.openxmlformats.org/markup-compatibility/2006" xmlns:aink="http://schemas.microsoft.com/office/drawing/2016/ink" xmlns:am3d="http://schemas.microsoft.com/office/drawing/2017/model3d" xmlns:o="urn:schemas-microsoft-com:office:office" xmlns:r="http://schemas.openxmlformats.org/officeDocument/2006/relationships" xmlns:m="http://schemas.openxmlformats.org/officeDocument/2006/math" xmlns:v="urn:schemas-microsoft-com:vml" xmlns:wp14="http://schemas.microsoft.com/office/word/2010/wordprocessingDrawing" xmlns:wp="http://schemas.openxmlformats.org/drawingml/2006/wordprocessingDrawing" xmlns:w10="urn:schemas-microsoft-com:office:word" xmlns:w="http://schemas.openxmlformats.org/wordprocessingml/2006/main" xmlns:w14="http://schemas.microsoft.com/office/word/2010/wordml" xmlns:w15="http://schemas.microsoft.com/office/word/2012/wordml" xmlns:w16cid="http://schemas.microsoft.com/office/word/2016/wordml/cid" xmlns:w16se="http://schemas.microsoft.com/office/word/2015/wordml/symex" xmlns:wpg="http://schemas.microsoft.com/office/word/2010/wordprocessingGroup" xmlns:wpi="http://schemas.microsoft.com/office/word/2010/wordprocessingInk" xmlns:wne="http://schemas.microsoft.com/office/word/2006/wordml" xmlns:wps="http://schemas.microsoft.com/office/word/2010/wordprocessingShape" mc:Ignorable="w14 w15 w16se w16cid wp14">
+  <w:endnote w:type="separator" w:id="-1">
+    <w:p>
+      <w:r>
+        <w:separator/>
+      </w:r>
+    </w:p>
+  </w:endnote>
+  <w:endnote w:type="continuationSeparator" w:id="0">
+    <w:p>
+      <w:r>
+        <w:continuationSeparator/>
+      </w:r>
+    </w:p>
+  </w:endnote>
+</w:endnotes>
+</file>
+
+<file path=word/footnotes.xml><?xml version="1.0" encoding="utf-8"?>
+<w:footnotes xmlns:wpc="http://schemas.microsoft.com/office/word/2010/wordprocessingCanvas" xmlns:cx="http://schemas.microsoft.com/office/drawing/2014/chartex" xmlns:cx1="http://schemas.microsoft.com/office/drawing/2015/9/8/chartex" xmlns:cx2="http://schemas.microsoft.com/office/drawing/2015/10/21/chartex" xmlns:cx3="http://schemas.microsoft.com/office/drawing/2016/5/9/chartex" xmlns:cx4="http://schemas.microsoft.com/office/drawing/2016/5/10/chartex" xmlns:cx5="http://schemas.microsoft.com/office/drawing/2016/5/11/chartex" xmlns:cx6="http://schemas.microsoft.com/office/drawing/2016/5/12/chartex" xmlns:cx7="http://schemas.microsoft.com/office/drawing/2016/5/13/chartex" xmlns:cx8="http://schemas.microsoft.com/office/drawing/2016/5/14/chartex" xmlns:mc="http://schemas.openxmlformats.org/markup-compatibility/2006" xmlns:aink="http://schemas.microsoft.com/office/drawing/2016/ink" xmlns:am3d="http://schemas.microsoft.com/office/drawing/2017/model3d" xmlns:o="urn:schemas-microsoft-com:office:office" xmlns:r="http://schemas.openxmlformats.org/officeDocument/2006/relationships" xmlns:m="http://schemas.openxmlformats.org/officeDocument/2006/math" xmlns:v="urn:schemas-microsoft-com:vml" xmlns:wp14="http://schemas.microsoft.com/office/word/2010/wordprocessingDrawing" xmlns:wp="http://schemas.openxmlformats.org/drawingml/2006/wordprocessingDrawing" xmlns:w10="urn:schemas-microsoft-com:office:word" xmlns:w="http://schemas.openxmlformats.org/wordprocessingml/2006/main" xmlns:w14="http://schemas.microsoft.com/office/word/2010/wordml" xmlns:w15="http://schemas.microsoft.com/office/word/2012/wordml" xmlns:w16cid="http://schemas.microsoft.com/office/word/2016/wordml/cid" xmlns:w16se="http://schemas.microsoft.com/office/word/2015/wordml/symex" xmlns:wpg="http://schemas.microsoft.com/office/word/2010/wordprocessingGroup" xmlns:wpi="http://schemas.microsoft.com/office/word/2010/wordprocessingInk" xmlns:wne="http://schemas.microsoft.com/office/word/2006/wordml" xmlns:wps="http://schemas.microsoft.com/office/word/2010/wordprocessingShape" mc:Ignorable="w14 w15 w16se w16cid wp14">
+  <w:footnote w:type="separator" w:id="-1">
+    <w:p>
+      <w:r>
+        <w:separator/>
+      </w:r>
+    </w:p>
+  </w:footnote>
+  <w:footnote w:type="continuationSeparator" w:id="0">
+    <w:p>
+      <w:r>
+        <w:continuationSeparator/>
+      </w:r>
+    </w:p>
+  </w:footnote>
+</w:footnotes>
 </file>
 
 <file path=word/numbering.xml><?xml version="1.0" encoding="utf-8"?>
@@ -2915,7 +3046,6 @@
     <w:lsdException w:name="HTML Sample" w:semiHidden="1" w:unhideWhenUsed="1"/>
     <w:lsdException w:name="HTML Typewriter" w:semiHidden="1" w:unhideWhenUsed="1"/>
     <w:lsdException w:name="HTML Variable" w:semiHidden="1" w:unhideWhenUsed="1"/>
-    <w:lsdException w:name="Normal Table" w:semiHidden="1" w:unhideWhenUsed="1"/>
     <w:lsdException w:name="annotation subject" w:semiHidden="1" w:unhideWhenUsed="1"/>
     <w:lsdException w:name="No List" w:semiHidden="1" w:unhideWhenUsed="1"/>
     <w:lsdException w:name="Outline List 1" w:semiHidden="1" w:unhideWhenUsed="1"/>
@@ -2958,11 +3088,8 @@
     <w:lsdException w:name="Table Contemporary" w:semiHidden="1" w:unhideWhenUsed="1"/>
     <w:lsdException w:name="Table Elegant" w:semiHidden="1" w:unhideWhenUsed="1"/>
     <w:lsdException w:name="Table Professional" w:semiHidden="1" w:unhideWhenUsed="1"/>
-    <w:lsdException w:name="Table Subtle 1" w:semiHidden="1" w:unhideWhenUsed="1"/>
     <w:lsdException w:name="Table Subtle 2" w:semiHidden="1" w:unhideWhenUsed="1"/>
     <w:lsdException w:name="Table Web 1" w:semiHidden="1" w:unhideWhenUsed="1"/>
-    <w:lsdException w:name="Table Web 2" w:semiHidden="1" w:unhideWhenUsed="1"/>
-    <w:lsdException w:name="Table Web 3" w:semiHidden="1" w:unhideWhenUsed="1"/>
     <w:lsdException w:name="Balloon Text" w:semiHidden="1" w:unhideWhenUsed="1"/>
     <w:lsdException w:name="Table Grid" w:uiPriority="39"/>
     <w:lsdException w:name="Table Theme" w:semiHidden="1" w:unhideWhenUsed="1"/>
@@ -3345,6 +3472,38 @@
       <w:szCs w:val="18"/>
     </w:rPr>
   </w:style>
+  <w:style w:type="paragraph" w:styleId="a7">
+    <w:name w:val="footer"/>
+    <w:basedOn w:val="a"/>
+    <w:link w:val="a8"/>
+    <w:uiPriority w:val="99"/>
+    <w:unhideWhenUsed/>
+    <w:rsid w:val="008A7A63"/>
+    <w:pPr>
+      <w:tabs>
+        <w:tab w:val="center" w:pos="4153"/>
+        <w:tab w:val="right" w:pos="8306"/>
+      </w:tabs>
+      <w:snapToGrid w:val="0"/>
+      <w:jc w:val="left"/>
+    </w:pPr>
+    <w:rPr>
+      <w:sz w:val="18"/>
+      <w:szCs w:val="18"/>
+    </w:rPr>
+  </w:style>
+  <w:style w:type="character" w:customStyle="1" w:styleId="a8">
+    <w:name w:val="页脚 字符"/>
+    <w:basedOn w:val="a0"/>
+    <w:link w:val="a7"/>
+    <w:uiPriority w:val="99"/>
+    <w:rsid w:val="008A7A63"/>
+    <w:rPr>
+      <w:rFonts w:ascii="Times New Roman" w:eastAsia="宋体" w:hAnsi="Times New Roman" w:cs="Times New Roman"/>
+      <w:sz w:val="18"/>
+      <w:szCs w:val="18"/>
+    </w:rPr>
+  </w:style>
 </w:styles>
 </file>
 

</xml_diff>